<commit_message>
put old Apr-22 meeting minutes back
</commit_message>
<xml_diff>
--- a/PM Documents/Meeting Minutes/Apr-22-2020.docx
+++ b/PM Documents/Meeting Minutes/Apr-22-2020.docx
@@ -1,6 +1,6 @@
 
 <file path=word/document.xml><?xml version="1.0" encoding="utf-8"?>
-<w:document xmlns:wpc="http://schemas.microsoft.com/office/word/2010/wordprocessingCanvas" xmlns:cx="http://schemas.microsoft.com/office/drawing/2014/chartex" xmlns:cx1="http://schemas.microsoft.com/office/drawing/2015/9/8/chartex" xmlns:cx2="http://schemas.microsoft.com/office/drawing/2015/10/21/chartex" xmlns:cx3="http://schemas.microsoft.com/office/drawing/2016/5/9/chartex" xmlns:cx4="http://schemas.microsoft.com/office/drawing/2016/5/10/chartex" xmlns:cx5="http://schemas.microsoft.com/office/drawing/2016/5/11/chartex" xmlns:cx6="http://schemas.microsoft.com/office/drawing/2016/5/12/chartex" xmlns:cx7="http://schemas.microsoft.com/office/drawing/2016/5/13/chartex" xmlns:cx8="http://schemas.microsoft.com/office/drawing/2016/5/14/chartex" xmlns:mc="http://schemas.openxmlformats.org/markup-compatibility/2006" xmlns:aink="http://schemas.microsoft.com/office/drawing/2016/ink" xmlns:am3d="http://schemas.microsoft.com/office/drawing/2017/model3d" xmlns:o="urn:schemas-microsoft-com:office:office" xmlns:r="http://schemas.openxmlformats.org/officeDocument/2006/relationships" xmlns:m="http://schemas.openxmlformats.org/officeDocument/2006/math" xmlns:v="urn:schemas-microsoft-com:vml" xmlns:wp14="http://schemas.microsoft.com/office/word/2010/wordprocessingDrawing" xmlns:wp="http://schemas.openxmlformats.org/drawingml/2006/wordprocessingDrawing" xmlns:w10="urn:schemas-microsoft-com:office:word" xmlns:w="http://schemas.openxmlformats.org/wordprocessingml/2006/main" xmlns:w14="http://schemas.microsoft.com/office/word/2010/wordml" xmlns:w15="http://schemas.microsoft.com/office/word/2012/wordml" xmlns:w16cid="http://schemas.microsoft.com/office/word/2016/wordml/cid" xmlns:w16se="http://schemas.microsoft.com/office/word/2015/wordml/symex" xmlns:wpg="http://schemas.microsoft.com/office/word/2010/wordprocessingGroup" xmlns:wpi="http://schemas.microsoft.com/office/word/2010/wordprocessingInk" xmlns:wne="http://schemas.microsoft.com/office/word/2006/wordml" xmlns:wps="http://schemas.microsoft.com/office/word/2010/wordprocessingShape" mc:Ignorable="w14 w15 w16se w16cid wp14">
+<w:document xmlns:wpc="http://schemas.microsoft.com/office/word/2010/wordprocessingCanvas" xmlns:cx="http://schemas.microsoft.com/office/drawing/2014/chartex" xmlns:cx1="http://schemas.microsoft.com/office/drawing/2015/9/8/chartex" xmlns:cx2="http://schemas.microsoft.com/office/drawing/2015/10/21/chartex" xmlns:cx3="http://schemas.microsoft.com/office/drawing/2016/5/9/chartex" xmlns:cx4="http://schemas.microsoft.com/office/drawing/2016/5/10/chartex" xmlns:cx5="http://schemas.microsoft.com/office/drawing/2016/5/11/chartex" xmlns:cx6="http://schemas.microsoft.com/office/drawing/2016/5/12/chartex" xmlns:cx7="http://schemas.microsoft.com/office/drawing/2016/5/13/chartex" xmlns:cx8="http://schemas.microsoft.com/office/drawing/2016/5/14/chartex" xmlns:mc="http://schemas.openxmlformats.org/markup-compatibility/2006" xmlns:aink="http://schemas.microsoft.com/office/drawing/2016/ink" xmlns:am3d="http://schemas.microsoft.com/office/drawing/2017/model3d" xmlns:o="urn:schemas-microsoft-com:office:office" xmlns:r="http://schemas.openxmlformats.org/officeDocument/2006/relationships" xmlns:m="http://schemas.openxmlformats.org/officeDocument/2006/math" xmlns:v="urn:schemas-microsoft-com:vml" xmlns:wp14="http://schemas.microsoft.com/office/word/2010/wordprocessingDrawing" xmlns:wp="http://schemas.openxmlformats.org/drawingml/2006/wordprocessingDrawing" xmlns:w10="urn:schemas-microsoft-com:office:word" xmlns:w="http://schemas.openxmlformats.org/wordprocessingml/2006/main" xmlns:w14="http://schemas.microsoft.com/office/word/2010/wordml" xmlns:w15="http://schemas.microsoft.com/office/word/2012/wordml" xmlns:w16cex="http://schemas.microsoft.com/office/word/2018/wordml/cex" xmlns:w16cid="http://schemas.microsoft.com/office/word/2016/wordml/cid" xmlns:w16="http://schemas.microsoft.com/office/word/2018/wordml" xmlns:w16se="http://schemas.microsoft.com/office/word/2015/wordml/symex" xmlns:wpg="http://schemas.microsoft.com/office/word/2010/wordprocessingGroup" xmlns:wpi="http://schemas.microsoft.com/office/word/2010/wordprocessingInk" xmlns:wne="http://schemas.microsoft.com/office/word/2006/wordml" xmlns:wps="http://schemas.microsoft.com/office/word/2010/wordprocessingShape" mc:Ignorable="w14 w15 w16se w16cid w16 w16cex wp14">
   <w:body>
     <w:tbl>
       <w:tblPr>
@@ -112,7 +112,7 @@
                 <w:sz w:val="24"/>
                 <w:szCs w:val="24"/>
               </w:rPr>
-              <w:t>Sunday</w:t>
+              <w:t>Wednesday</w:t>
             </w:r>
             <w:r>
               <w:rPr>
@@ -129,7 +129,7 @@
                 <w:szCs w:val="24"/>
                 <w:lang w:eastAsia="zh-CN"/>
               </w:rPr>
-              <w:t>10</w:t>
+              <w:t>22</w:t>
             </w:r>
             <w:r>
               <w:rPr>
@@ -139,23 +139,15 @@
                 <w:vertAlign w:val="superscript"/>
                 <w:lang w:eastAsia="zh-CN"/>
               </w:rPr>
-              <w:t>th</w:t>
-            </w:r>
-            <w:r>
-              <w:rPr>
-                <w:rFonts w:ascii="Times New Roman" w:hAnsi="Times New Roman" w:cs="Times New Roman"/>
-                <w:sz w:val="24"/>
-                <w:szCs w:val="24"/>
-              </w:rPr>
-              <w:t xml:space="preserve"> </w:t>
-            </w:r>
-            <w:r>
-              <w:rPr>
-                <w:rFonts w:ascii="Times New Roman" w:hAnsi="Times New Roman" w:cs="Times New Roman"/>
-                <w:sz w:val="24"/>
-                <w:szCs w:val="24"/>
-              </w:rPr>
-              <w:t>May</w:t>
+              <w:t>nd</w:t>
+            </w:r>
+            <w:r>
+              <w:rPr>
+                <w:rFonts w:ascii="Times New Roman" w:hAnsi="Times New Roman" w:cs="Times New Roman"/>
+                <w:sz w:val="24"/>
+                <w:szCs w:val="24"/>
+              </w:rPr>
+              <w:t xml:space="preserve"> April</w:t>
             </w:r>
           </w:p>
         </w:tc>
@@ -205,7 +197,7 @@
                 <w:sz w:val="24"/>
                 <w:szCs w:val="24"/>
               </w:rPr>
-              <w:t>8</w:t>
+              <w:t>1</w:t>
             </w:r>
             <w:r>
               <w:rPr>
@@ -221,7 +213,7 @@
                 <w:sz w:val="24"/>
                 <w:szCs w:val="24"/>
               </w:rPr>
-              <w:t>9</w:t>
+              <w:t>1</w:t>
             </w:r>
             <w:r>
               <w:rPr>
@@ -237,10 +229,8 @@
                 <w:sz w:val="24"/>
                 <w:szCs w:val="24"/>
               </w:rPr>
-              <w:t>30</w:t>
-            </w:r>
-            <w:bookmarkStart w:id="0" w:name="_GoBack"/>
-            <w:bookmarkEnd w:id="0"/>
+              <w:t>55</w:t>
+            </w:r>
             <w:r>
               <w:rPr>
                 <w:rFonts w:ascii="Times New Roman" w:hAnsi="Times New Roman" w:cs="Times New Roman"/>
@@ -401,7 +391,7 @@
           <w:color w:val="000000" w:themeColor="text1"/>
           <w:sz w:val="24"/>
         </w:rPr>
-        <w:t>We filmed our parts for the interim presenta</w:t>
+        <w:t xml:space="preserve">Terence implemented and tested streaming </w:t>
       </w:r>
       <w:r>
         <w:rPr>
@@ -410,16 +400,71 @@
           <w:color w:val="000000" w:themeColor="text1"/>
           <w:sz w:val="24"/>
         </w:rPr>
-        <w:t>ti</w:t>
+        <w:t>on the client side</w:t>
+      </w:r>
+    </w:p>
+    <w:p>
+      <w:pPr>
+        <w:pStyle w:val="Heading1"/>
+        <w:numPr>
+          <w:ilvl w:val="0"/>
+          <w:numId w:val="2"/>
+        </w:numPr>
+        <w:spacing w:line="360" w:lineRule="auto"/>
+        <w:contextualSpacing/>
+        <w:rPr>
+          <w:rFonts w:ascii="Times New Roman" w:hAnsi="Times New Roman"/>
+          <w:b w:val="0"/>
+          <w:color w:val="000000" w:themeColor="text1"/>
+          <w:sz w:val="24"/>
+        </w:rPr>
+      </w:pPr>
+      <w:r>
+        <w:rPr>
+          <w:rFonts w:ascii="Times New Roman" w:eastAsiaTheme="minorEastAsia" w:hAnsi="Times New Roman"/>
+          <w:b w:val="0"/>
+          <w:color w:val="000000" w:themeColor="text1"/>
+          <w:sz w:val="24"/>
+          <w:lang w:eastAsia="zh-CN"/>
+        </w:rPr>
+        <w:t xml:space="preserve">Shawn </w:t>
       </w:r>
       <w:r>
         <w:rPr>
+          <w:rFonts w:ascii="Times New Roman" w:eastAsiaTheme="minorEastAsia" w:hAnsi="Times New Roman"/>
+          <w:b w:val="0"/>
+          <w:color w:val="000000" w:themeColor="text1"/>
+          <w:sz w:val="24"/>
+          <w:lang w:eastAsia="zh-CN"/>
+        </w:rPr>
+        <w:t>developed the recording clip function</w:t>
+      </w:r>
+    </w:p>
+    <w:p>
+      <w:pPr>
+        <w:pStyle w:val="Heading1"/>
+        <w:numPr>
+          <w:ilvl w:val="0"/>
+          <w:numId w:val="2"/>
+        </w:numPr>
+        <w:spacing w:line="360" w:lineRule="auto"/>
+        <w:contextualSpacing/>
+        <w:rPr>
           <w:rFonts w:ascii="Times New Roman" w:hAnsi="Times New Roman"/>
           <w:b w:val="0"/>
           <w:color w:val="000000" w:themeColor="text1"/>
           <w:sz w:val="24"/>
         </w:rPr>
-        <w:t>on</w:t>
+      </w:pPr>
+      <w:r>
+        <w:rPr>
+          <w:rFonts w:ascii="Times New Roman" w:eastAsiaTheme="minorEastAsia" w:hAnsi="Times New Roman"/>
+          <w:b w:val="0"/>
+          <w:color w:val="000000" w:themeColor="text1"/>
+          <w:sz w:val="24"/>
+          <w:lang w:eastAsia="zh-CN"/>
+        </w:rPr>
+        <w:t xml:space="preserve">Jason added pagination and filter functions on the data table </w:t>
       </w:r>
     </w:p>
     <w:p>
@@ -514,7 +559,37 @@
           <w:szCs w:val="24"/>
           <w:lang w:eastAsia="zh-CN"/>
         </w:rPr>
-        <w:t>Each team member demo their work done and help each other explain</w:t>
+        <w:t xml:space="preserve">Jason shows the </w:t>
+      </w:r>
+      <w:r>
+        <w:rPr>
+          <w:rFonts w:ascii="Times New Roman" w:hAnsi="Times New Roman" w:cs="Times New Roman"/>
+          <w:color w:val="000000" w:themeColor="text1"/>
+          <w:sz w:val="24"/>
+          <w:szCs w:val="24"/>
+          <w:lang w:eastAsia="zh-CN"/>
+        </w:rPr>
+        <w:t>extra</w:t>
+      </w:r>
+      <w:r>
+        <w:rPr>
+          <w:rFonts w:ascii="Times New Roman" w:hAnsi="Times New Roman" w:cs="Times New Roman"/>
+          <w:color w:val="000000" w:themeColor="text1"/>
+          <w:sz w:val="24"/>
+          <w:szCs w:val="24"/>
+          <w:lang w:eastAsia="zh-CN"/>
+        </w:rPr>
+        <w:t xml:space="preserve"> features</w:t>
+      </w:r>
+      <w:r>
+        <w:rPr>
+          <w:rFonts w:ascii="Times New Roman" w:hAnsi="Times New Roman" w:cs="Times New Roman"/>
+          <w:color w:val="000000" w:themeColor="text1"/>
+          <w:sz w:val="24"/>
+          <w:szCs w:val="24"/>
+          <w:lang w:eastAsia="zh-CN"/>
+        </w:rPr>
+        <w:t xml:space="preserve"> of data table</w:t>
       </w:r>
     </w:p>
     <w:p>
@@ -540,7 +615,7 @@
           <w:sz w:val="24"/>
           <w:szCs w:val="24"/>
         </w:rPr>
-        <w:t xml:space="preserve"> </w:t>
+        <w:t xml:space="preserve">Terence </w:t>
       </w:r>
       <w:r>
         <w:rPr>
@@ -549,8 +624,25 @@
           <w:sz w:val="24"/>
           <w:szCs w:val="24"/>
         </w:rPr>
-        <w:t>Create a plan for next we</w:t>
+        <w:t>shows the demo of streaming using socket.io.</w:t>
       </w:r>
+    </w:p>
+    <w:p>
+      <w:pPr>
+        <w:pStyle w:val="ListNumber"/>
+        <w:tabs>
+          <w:tab w:val="clear" w:pos="360"/>
+          <w:tab w:val="num" w:pos="720"/>
+        </w:tabs>
+        <w:spacing w:line="360" w:lineRule="auto"/>
+        <w:ind w:left="720"/>
+        <w:rPr>
+          <w:rFonts w:ascii="Times New Roman" w:hAnsi="Times New Roman" w:cs="Times New Roman"/>
+          <w:color w:val="000000" w:themeColor="text1"/>
+          <w:sz w:val="24"/>
+          <w:szCs w:val="24"/>
+        </w:rPr>
+      </w:pPr>
       <w:r>
         <w:rPr>
           <w:rFonts w:ascii="Times New Roman" w:hAnsi="Times New Roman" w:cs="Times New Roman"/>
@@ -558,7 +650,33 @@
           <w:sz w:val="24"/>
           <w:szCs w:val="24"/>
         </w:rPr>
-        <w:t>ek</w:t>
+        <w:t>Shawn shows the demo of recording a clip when motion is detected</w:t>
+      </w:r>
+    </w:p>
+    <w:p>
+      <w:pPr>
+        <w:pStyle w:val="ListNumber"/>
+        <w:tabs>
+          <w:tab w:val="clear" w:pos="360"/>
+          <w:tab w:val="num" w:pos="720"/>
+        </w:tabs>
+        <w:spacing w:line="360" w:lineRule="auto"/>
+        <w:ind w:left="720"/>
+        <w:rPr>
+          <w:rFonts w:ascii="Times New Roman" w:hAnsi="Times New Roman" w:cs="Times New Roman"/>
+          <w:color w:val="000000" w:themeColor="text1"/>
+          <w:sz w:val="24"/>
+          <w:szCs w:val="24"/>
+        </w:rPr>
+      </w:pPr>
+      <w:r>
+        <w:rPr>
+          <w:rFonts w:ascii="Times New Roman" w:hAnsi="Times New Roman" w:cs="Times New Roman"/>
+          <w:color w:val="000000" w:themeColor="text1"/>
+          <w:sz w:val="24"/>
+          <w:szCs w:val="24"/>
+        </w:rPr>
+        <w:t xml:space="preserve">Create a plan for next week </w:t>
       </w:r>
     </w:p>
     <w:tbl>
@@ -705,15 +823,7 @@
                 <w:i w:val="0"/>
                 <w:szCs w:val="24"/>
               </w:rPr>
-              <w:t>Implement C++ changes to existing JS code especially on socket.io and HTTP</w:t>
-            </w:r>
-            <w:r>
-              <w:rPr>
-                <w:rFonts w:ascii="Times New Roman" w:hAnsi="Times New Roman"/>
-                <w:i w:val="0"/>
-                <w:szCs w:val="24"/>
-              </w:rPr>
-              <w:t xml:space="preserve"> API</w:t>
+              <w:t>Integrate client streaming with web application using Angular</w:t>
             </w:r>
           </w:p>
         </w:tc>
@@ -738,7 +848,7 @@
                 <w:i w:val="0"/>
                 <w:szCs w:val="24"/>
               </w:rPr>
-              <w:t>Shawn</w:t>
+              <w:t>Jason</w:t>
             </w:r>
           </w:p>
         </w:tc>
@@ -762,17 +872,16 @@
                 <w:rFonts w:ascii="Times New Roman" w:hAnsi="Times New Roman"/>
                 <w:i w:val="0"/>
                 <w:szCs w:val="24"/>
+              </w:rPr>
+              <w:t>29</w:t>
+            </w:r>
+            <w:r>
+              <w:rPr>
+                <w:rFonts w:ascii="Times New Roman" w:hAnsi="Times New Roman"/>
+                <w:i w:val="0"/>
+                <w:szCs w:val="24"/>
                 <w:vertAlign w:val="superscript"/>
               </w:rPr>
-              <w:t>17</w:t>
-            </w:r>
-            <w:r>
-              <w:rPr>
-                <w:rFonts w:ascii="Times New Roman" w:hAnsi="Times New Roman"/>
-                <w:i w:val="0"/>
-                <w:szCs w:val="24"/>
-                <w:vertAlign w:val="superscript"/>
-              </w:rPr>
               <w:t>th</w:t>
             </w:r>
             <w:r>
@@ -781,15 +890,7 @@
                 <w:i w:val="0"/>
                 <w:szCs w:val="24"/>
               </w:rPr>
-              <w:t xml:space="preserve"> </w:t>
-            </w:r>
-            <w:r>
-              <w:rPr>
-                <w:rFonts w:ascii="Times New Roman" w:hAnsi="Times New Roman"/>
-                <w:i w:val="0"/>
-                <w:szCs w:val="24"/>
-              </w:rPr>
-              <w:t>May</w:t>
+              <w:t xml:space="preserve"> April</w:t>
             </w:r>
           </w:p>
         </w:tc>
@@ -841,31 +942,7 @@
                 <w:i w:val="0"/>
                 <w:szCs w:val="24"/>
               </w:rPr>
-              <w:t xml:space="preserve">Improve </w:t>
-            </w:r>
-            <w:r>
-              <w:rPr>
-                <w:rFonts w:ascii="Times New Roman" w:hAnsi="Times New Roman"/>
-                <w:i w:val="0"/>
-                <w:szCs w:val="24"/>
-              </w:rPr>
-              <w:t>server-side</w:t>
-            </w:r>
-            <w:r>
-              <w:rPr>
-                <w:rFonts w:ascii="Times New Roman" w:hAnsi="Times New Roman"/>
-                <w:i w:val="0"/>
-                <w:szCs w:val="24"/>
-              </w:rPr>
-              <w:t xml:space="preserve"> implementations on database</w:t>
-            </w:r>
-            <w:r>
-              <w:rPr>
-                <w:rFonts w:ascii="Times New Roman" w:hAnsi="Times New Roman"/>
-                <w:i w:val="0"/>
-                <w:szCs w:val="24"/>
-              </w:rPr>
-              <w:t xml:space="preserve"> </w:t>
+              <w:t xml:space="preserve">Research how to apply MongoDB and Socket.io for C++ </w:t>
             </w:r>
           </w:p>
         </w:tc>
@@ -890,7 +967,7 @@
                 <w:i w:val="0"/>
                 <w:szCs w:val="24"/>
               </w:rPr>
-              <w:t>Jason</w:t>
+              <w:t>Shawn</w:t>
             </w:r>
           </w:p>
         </w:tc>
@@ -914,17 +991,16 @@
                 <w:rFonts w:ascii="Times New Roman" w:hAnsi="Times New Roman"/>
                 <w:i w:val="0"/>
                 <w:szCs w:val="24"/>
+              </w:rPr>
+              <w:t>29</w:t>
+            </w:r>
+            <w:r>
+              <w:rPr>
+                <w:rFonts w:ascii="Times New Roman" w:hAnsi="Times New Roman"/>
+                <w:i w:val="0"/>
+                <w:szCs w:val="24"/>
                 <w:vertAlign w:val="superscript"/>
               </w:rPr>
-              <w:t>17</w:t>
-            </w:r>
-            <w:r>
-              <w:rPr>
-                <w:rFonts w:ascii="Times New Roman" w:hAnsi="Times New Roman"/>
-                <w:i w:val="0"/>
-                <w:szCs w:val="24"/>
-                <w:vertAlign w:val="superscript"/>
-              </w:rPr>
               <w:t>th</w:t>
             </w:r>
             <w:r>
@@ -933,15 +1009,7 @@
                 <w:i w:val="0"/>
                 <w:szCs w:val="24"/>
               </w:rPr>
-              <w:t xml:space="preserve"> </w:t>
-            </w:r>
-            <w:r>
-              <w:rPr>
-                <w:rFonts w:ascii="Times New Roman" w:hAnsi="Times New Roman"/>
-                <w:i w:val="0"/>
-                <w:szCs w:val="24"/>
-              </w:rPr>
-              <w:t>May</w:t>
+              <w:t xml:space="preserve"> April</w:t>
             </w:r>
           </w:p>
         </w:tc>
@@ -993,15 +1061,31 @@
                 <w:i w:val="0"/>
                 <w:szCs w:val="24"/>
               </w:rPr>
-              <w:t xml:space="preserve">Prepare initial </w:t>
-            </w:r>
-            <w:r>
-              <w:rPr>
-                <w:rFonts w:ascii="Times New Roman" w:hAnsi="Times New Roman"/>
-                <w:i w:val="0"/>
-                <w:szCs w:val="24"/>
-              </w:rPr>
-              <w:t>final report</w:t>
+              <w:t>Produce slides for i</w:t>
+            </w:r>
+            <w:r>
+              <w:rPr>
+                <w:rFonts w:ascii="Times New Roman" w:hAnsi="Times New Roman"/>
+                <w:i w:val="0"/>
+                <w:szCs w:val="24"/>
+              </w:rPr>
+              <w:t>nterim</w:t>
+            </w:r>
+            <w:r>
+              <w:rPr>
+                <w:rFonts w:ascii="Times New Roman" w:hAnsi="Times New Roman"/>
+                <w:i w:val="0"/>
+                <w:szCs w:val="24"/>
+              </w:rPr>
+              <w:t xml:space="preserve"> p</w:t>
+            </w:r>
+            <w:r>
+              <w:rPr>
+                <w:rFonts w:ascii="Times New Roman" w:hAnsi="Times New Roman"/>
+                <w:i w:val="0"/>
+                <w:szCs w:val="24"/>
+              </w:rPr>
+              <w:t>resentation</w:t>
             </w:r>
           </w:p>
         </w:tc>
@@ -1050,17 +1134,16 @@
                 <w:rFonts w:ascii="Times New Roman" w:hAnsi="Times New Roman"/>
                 <w:i w:val="0"/>
                 <w:szCs w:val="24"/>
+              </w:rPr>
+              <w:t>29</w:t>
+            </w:r>
+            <w:r>
+              <w:rPr>
+                <w:rFonts w:ascii="Times New Roman" w:hAnsi="Times New Roman"/>
+                <w:i w:val="0"/>
+                <w:szCs w:val="24"/>
                 <w:vertAlign w:val="superscript"/>
               </w:rPr>
-              <w:t>17</w:t>
-            </w:r>
-            <w:r>
-              <w:rPr>
-                <w:rFonts w:ascii="Times New Roman" w:hAnsi="Times New Roman"/>
-                <w:i w:val="0"/>
-                <w:szCs w:val="24"/>
-                <w:vertAlign w:val="superscript"/>
-              </w:rPr>
               <w:t>th</w:t>
             </w:r>
             <w:r>
@@ -1069,15 +1152,7 @@
                 <w:i w:val="0"/>
                 <w:szCs w:val="24"/>
               </w:rPr>
-              <w:t xml:space="preserve"> </w:t>
-            </w:r>
-            <w:r>
-              <w:rPr>
-                <w:rFonts w:ascii="Times New Roman" w:hAnsi="Times New Roman"/>
-                <w:i w:val="0"/>
-                <w:szCs w:val="24"/>
-              </w:rPr>
-              <w:t>May</w:t>
+              <w:t xml:space="preserve"> April</w:t>
             </w:r>
           </w:p>
         </w:tc>
@@ -1141,7 +1216,7 @@
 </file>
 
 <file path=word/numbering.xml><?xml version="1.0" encoding="utf-8"?>
-<w:numbering xmlns:wpc="http://schemas.microsoft.com/office/word/2010/wordprocessingCanvas" xmlns:cx="http://schemas.microsoft.com/office/drawing/2014/chartex" xmlns:cx1="http://schemas.microsoft.com/office/drawing/2015/9/8/chartex" xmlns:cx2="http://schemas.microsoft.com/office/drawing/2015/10/21/chartex" xmlns:cx3="http://schemas.microsoft.com/office/drawing/2016/5/9/chartex" xmlns:cx4="http://schemas.microsoft.com/office/drawing/2016/5/10/chartex" xmlns:cx5="http://schemas.microsoft.com/office/drawing/2016/5/11/chartex" xmlns:cx6="http://schemas.microsoft.com/office/drawing/2016/5/12/chartex" xmlns:cx7="http://schemas.microsoft.com/office/drawing/2016/5/13/chartex" xmlns:cx8="http://schemas.microsoft.com/office/drawing/2016/5/14/chartex" xmlns:mc="http://schemas.openxmlformats.org/markup-compatibility/2006" xmlns:aink="http://schemas.microsoft.com/office/drawing/2016/ink" xmlns:am3d="http://schemas.microsoft.com/office/drawing/2017/model3d" xmlns:o="urn:schemas-microsoft-com:office:office" xmlns:r="http://schemas.openxmlformats.org/officeDocument/2006/relationships" xmlns:m="http://schemas.openxmlformats.org/officeDocument/2006/math" xmlns:v="urn:schemas-microsoft-com:vml" xmlns:wp14="http://schemas.microsoft.com/office/word/2010/wordprocessingDrawing" xmlns:wp="http://schemas.openxmlformats.org/drawingml/2006/wordprocessingDrawing" xmlns:w10="urn:schemas-microsoft-com:office:word" xmlns:w="http://schemas.openxmlformats.org/wordprocessingml/2006/main" xmlns:w14="http://schemas.microsoft.com/office/word/2010/wordml" xmlns:w15="http://schemas.microsoft.com/office/word/2012/wordml" xmlns:w16cid="http://schemas.microsoft.com/office/word/2016/wordml/cid" xmlns:w16se="http://schemas.microsoft.com/office/word/2015/wordml/symex" xmlns:wpg="http://schemas.microsoft.com/office/word/2010/wordprocessingGroup" xmlns:wpi="http://schemas.microsoft.com/office/word/2010/wordprocessingInk" xmlns:wne="http://schemas.microsoft.com/office/word/2006/wordml" xmlns:wps="http://schemas.microsoft.com/office/word/2010/wordprocessingShape" mc:Ignorable="w14 w15 w16se w16cid wp14">
+<w:numbering xmlns:wpc="http://schemas.microsoft.com/office/word/2010/wordprocessingCanvas" xmlns:cx="http://schemas.microsoft.com/office/drawing/2014/chartex" xmlns:cx1="http://schemas.microsoft.com/office/drawing/2015/9/8/chartex" xmlns:cx2="http://schemas.microsoft.com/office/drawing/2015/10/21/chartex" xmlns:cx3="http://schemas.microsoft.com/office/drawing/2016/5/9/chartex" xmlns:cx4="http://schemas.microsoft.com/office/drawing/2016/5/10/chartex" xmlns:cx5="http://schemas.microsoft.com/office/drawing/2016/5/11/chartex" xmlns:cx6="http://schemas.microsoft.com/office/drawing/2016/5/12/chartex" xmlns:cx7="http://schemas.microsoft.com/office/drawing/2016/5/13/chartex" xmlns:cx8="http://schemas.microsoft.com/office/drawing/2016/5/14/chartex" xmlns:mc="http://schemas.openxmlformats.org/markup-compatibility/2006" xmlns:aink="http://schemas.microsoft.com/office/drawing/2016/ink" xmlns:am3d="http://schemas.microsoft.com/office/drawing/2017/model3d" xmlns:o="urn:schemas-microsoft-com:office:office" xmlns:r="http://schemas.openxmlformats.org/officeDocument/2006/relationships" xmlns:m="http://schemas.openxmlformats.org/officeDocument/2006/math" xmlns:v="urn:schemas-microsoft-com:vml" xmlns:wp14="http://schemas.microsoft.com/office/word/2010/wordprocessingDrawing" xmlns:wp="http://schemas.openxmlformats.org/drawingml/2006/wordprocessingDrawing" xmlns:w10="urn:schemas-microsoft-com:office:word" xmlns:w="http://schemas.openxmlformats.org/wordprocessingml/2006/main" xmlns:w14="http://schemas.microsoft.com/office/word/2010/wordml" xmlns:w15="http://schemas.microsoft.com/office/word/2012/wordml" xmlns:w16cex="http://schemas.microsoft.com/office/word/2018/wordml/cex" xmlns:w16cid="http://schemas.microsoft.com/office/word/2016/wordml/cid" xmlns:w16="http://schemas.microsoft.com/office/word/2018/wordml" xmlns:w16se="http://schemas.microsoft.com/office/word/2015/wordml/symex" xmlns:wpg="http://schemas.microsoft.com/office/word/2010/wordprocessingGroup" xmlns:wpi="http://schemas.microsoft.com/office/word/2010/wordprocessingInk" xmlns:wne="http://schemas.microsoft.com/office/word/2006/wordml" xmlns:wps="http://schemas.microsoft.com/office/word/2010/wordprocessingShape" mc:Ignorable="w14 w15 w16se w16cid w16 w16cex wp14">
   <w:abstractNum w:abstractNumId="0" w15:restartNumberingAfterBreak="0">
     <w:nsid w:val="FFFFFF88"/>
     <w:multiLevelType w:val="singleLevel"/>
@@ -1324,7 +1399,7 @@
 </file>
 
 <file path=word/styles.xml><?xml version="1.0" encoding="utf-8"?>
-<w:styles xmlns:mc="http://schemas.openxmlformats.org/markup-compatibility/2006" xmlns:r="http://schemas.openxmlformats.org/officeDocument/2006/relationships" xmlns:w="http://schemas.openxmlformats.org/wordprocessingml/2006/main" xmlns:w14="http://schemas.microsoft.com/office/word/2010/wordml" xmlns:w15="http://schemas.microsoft.com/office/word/2012/wordml" xmlns:w16cid="http://schemas.microsoft.com/office/word/2016/wordml/cid" xmlns:w16se="http://schemas.microsoft.com/office/word/2015/wordml/symex" mc:Ignorable="w14 w15 w16se w16cid">
+<w:styles xmlns:mc="http://schemas.openxmlformats.org/markup-compatibility/2006" xmlns:r="http://schemas.openxmlformats.org/officeDocument/2006/relationships" xmlns:w="http://schemas.openxmlformats.org/wordprocessingml/2006/main" xmlns:w14="http://schemas.microsoft.com/office/word/2010/wordml" xmlns:w15="http://schemas.microsoft.com/office/word/2012/wordml" xmlns:w16cex="http://schemas.microsoft.com/office/word/2018/wordml/cex" xmlns:w16cid="http://schemas.microsoft.com/office/word/2016/wordml/cid" xmlns:w16="http://schemas.microsoft.com/office/word/2018/wordml" xmlns:w16se="http://schemas.microsoft.com/office/word/2015/wordml/symex" mc:Ignorable="w14 w15 w16se w16cid w16 w16cex">
   <w:docDefaults>
     <w:rPrDefault>
       <w:rPr>
@@ -1336,7 +1411,7 @@
     </w:rPrDefault>
     <w:pPrDefault/>
   </w:docDefaults>
-  <w:latentStyles w:defLockedState="0" w:defUIPriority="99" w:defSemiHidden="0" w:defUnhideWhenUsed="0" w:defQFormat="0" w:count="377">
+  <w:latentStyles w:defLockedState="0" w:defUIPriority="99" w:defSemiHidden="0" w:defUnhideWhenUsed="0" w:defQFormat="0" w:count="376">
     <w:lsdException w:name="Normal" w:uiPriority="0" w:qFormat="1"/>
     <w:lsdException w:name="heading 1" w:uiPriority="2" w:qFormat="1"/>
     <w:lsdException w:name="heading 2" w:semiHidden="1" w:uiPriority="9" w:unhideWhenUsed="1" w:qFormat="1"/>
@@ -1442,6 +1517,7 @@
     <w:lsdException w:name="HTML Sample" w:semiHidden="1" w:unhideWhenUsed="1"/>
     <w:lsdException w:name="HTML Typewriter" w:semiHidden="1" w:unhideWhenUsed="1"/>
     <w:lsdException w:name="HTML Variable" w:semiHidden="1" w:unhideWhenUsed="1"/>
+    <w:lsdException w:name="Normal Table" w:semiHidden="1" w:unhideWhenUsed="1"/>
     <w:lsdException w:name="annotation subject" w:semiHidden="1" w:unhideWhenUsed="1"/>
     <w:lsdException w:name="No List" w:semiHidden="1" w:unhideWhenUsed="1"/>
     <w:lsdException w:name="Outline List 1" w:semiHidden="1" w:unhideWhenUsed="1"/>
@@ -1488,8 +1564,10 @@
     <w:lsdException w:name="Table Subtle 2" w:semiHidden="1" w:unhideWhenUsed="1"/>
     <w:lsdException w:name="Table Web 1" w:semiHidden="1" w:unhideWhenUsed="1"/>
     <w:lsdException w:name="Table Web 2" w:semiHidden="1" w:unhideWhenUsed="1"/>
+    <w:lsdException w:name="Table Web 3" w:semiHidden="1" w:unhideWhenUsed="1"/>
     <w:lsdException w:name="Balloon Text" w:semiHidden="1" w:unhideWhenUsed="1"/>
     <w:lsdException w:name="Table Grid" w:uiPriority="39"/>
+    <w:lsdException w:name="Table Theme" w:semiHidden="1" w:unhideWhenUsed="1"/>
     <w:lsdException w:name="Placeholder Text" w:semiHidden="1"/>
     <w:lsdException w:name="No Spacing" w:uiPriority="1" w:qFormat="1"/>
     <w:lsdException w:name="Light Shading" w:uiPriority="60"/>
@@ -1708,7 +1786,6 @@
     <w:lsdException w:name="Mention" w:semiHidden="1" w:unhideWhenUsed="1"/>
     <w:lsdException w:name="Smart Hyperlink" w:semiHidden="1" w:unhideWhenUsed="1"/>
     <w:lsdException w:name="Smart Link" w:semiHidden="1" w:unhideWhenUsed="1"/>
-    <w:lsdException w:name="Smart Link Error" w:semiHidden="1" w:unhideWhenUsed="1"/>
   </w:latentStyles>
   <w:style w:type="paragraph" w:default="1" w:styleId="Normal">
     <w:name w:val="Normal"/>
@@ -2159,7 +2236,7 @@
 </file>
 
 <file path=customXml/itemProps1.xml><?xml version="1.0" encoding="utf-8"?>
-<ds:datastoreItem xmlns:ds="http://schemas.openxmlformats.org/officeDocument/2006/customXml" ds:itemID="{A183FEDD-AF37-4C66-AB30-27C5E3FF9CC5}">
+<ds:datastoreItem xmlns:ds="http://schemas.openxmlformats.org/officeDocument/2006/customXml" ds:itemID="{744FEFA5-0FF9-5444-A769-0F596A46EDD9}">
   <ds:schemaRefs>
     <ds:schemaRef ds:uri="http://schemas.openxmlformats.org/officeDocument/2006/bibliography"/>
   </ds:schemaRefs>

</xml_diff>